<commit_message>
Group reflection for A3/A5
</commit_message>
<xml_diff>
--- a/ReportContent/GroupReflection.docx
+++ b/ReportContent/GroupReflection.docx
@@ -13,8 +13,6 @@
           <w:szCs w:val="26"/>
         </w:rPr>
       </w:pPr>
-      <w:bookmarkStart w:id="0" w:name="_GoBack"/>
-      <w:bookmarkEnd w:id="0"/>
       <w:proofErr w:type="spellStart"/>
       <w:r>
         <w:rPr>
@@ -62,25 +60,33 @@
           <w:sz w:val="26"/>
           <w:szCs w:val="26"/>
         </w:rPr>
-        <w:t>Attended: Connor, Corbin, Natalie, Vanessa</w:t>
-      </w:r>
-    </w:p>
-    <w:p>
-      <w:pPr>
-        <w:pStyle w:val="Default"/>
-        <w:rPr>
-          <w:rFonts w:ascii="AvenirNext forINTUIT" w:hAnsi="AvenirNext forINTUIT"/>
-          <w:sz w:val="26"/>
-          <w:szCs w:val="26"/>
-        </w:rPr>
-      </w:pPr>
-      <w:r>
-        <w:rPr>
-          <w:rFonts w:ascii="AvenirNext forINTUIT" w:hAnsi="AvenirNext forINTUIT"/>
-          <w:sz w:val="26"/>
-          <w:szCs w:val="26"/>
-        </w:rPr>
-        <w:t>Absent: Oliver</w:t>
+        <w:t xml:space="preserve">Attended: Connor, Corbin, Natalie, </w:t>
+      </w:r>
+      <w:r>
+        <w:rPr>
+          <w:rFonts w:ascii="AvenirNext forINTUIT" w:hAnsi="AvenirNext forINTUIT"/>
+          <w:sz w:val="26"/>
+          <w:szCs w:val="26"/>
+        </w:rPr>
+        <w:t>Oliver</w:t>
+      </w:r>
+      <w:r>
+        <w:rPr>
+          <w:rFonts w:ascii="AvenirNext forINTUIT" w:hAnsi="AvenirNext forINTUIT"/>
+          <w:sz w:val="26"/>
+          <w:szCs w:val="26"/>
+        </w:rPr>
+        <w:t xml:space="preserve">, </w:t>
+      </w:r>
+      <w:bookmarkStart w:id="0" w:name="_GoBack"/>
+      <w:bookmarkEnd w:id="0"/>
+      <w:r>
+        <w:rPr>
+          <w:rFonts w:ascii="AvenirNext forINTUIT" w:hAnsi="AvenirNext forINTUIT"/>
+          <w:sz w:val="26"/>
+          <w:szCs w:val="26"/>
+        </w:rPr>
+        <w:t>Vanessa</w:t>
       </w:r>
     </w:p>
     <w:p>

</xml_diff>